<commit_message>
merged pdfs, added glossary reference links, added bookmarks in pdf
</commit_message>
<xml_diff>
--- a/images/title_page.docx
+++ b/images/title_page.docx
@@ -18,10 +18,10 @@
           <wp:anchor distT="0" distB="0" distL="114300" distR="114300" simplePos="0" relativeHeight="251697663" behindDoc="0" locked="0" layoutInCell="1" allowOverlap="1">
             <wp:simplePos x="0" y="0"/>
             <wp:positionH relativeFrom="column">
-              <wp:posOffset>2214245</wp:posOffset>
+              <wp:posOffset>2091055</wp:posOffset>
             </wp:positionH>
             <wp:positionV relativeFrom="paragraph">
-              <wp:posOffset>-334759</wp:posOffset>
+              <wp:posOffset>-74608</wp:posOffset>
             </wp:positionV>
             <wp:extent cx="3433563" cy="1476375"/>
             <wp:effectExtent l="0" t="0" r="0" b="0"/>
@@ -85,6 +85,159 @@
         <mc:AlternateContent>
           <mc:Choice Requires="wps">
             <w:drawing>
+              <wp:anchor distT="0" distB="0" distL="114300" distR="114300" simplePos="0" relativeHeight="251694591" behindDoc="1" locked="0" layoutInCell="1" allowOverlap="1">
+                <wp:simplePos x="0" y="0"/>
+                <wp:positionH relativeFrom="column">
+                  <wp:posOffset>-886782</wp:posOffset>
+                </wp:positionH>
+                <wp:positionV relativeFrom="paragraph">
+                  <wp:posOffset>-823908</wp:posOffset>
+                </wp:positionV>
+                <wp:extent cx="1857375" cy="10822675"/>
+                <wp:effectExtent l="19050" t="19050" r="28575" b="17145"/>
+                <wp:wrapNone/>
+                <wp:docPr id="20" name="Rectangle 9"/>
+                <wp:cNvGraphicFramePr>
+                  <a:graphicFrameLocks xmlns:a="http://schemas.openxmlformats.org/drawingml/2006/main"/>
+                </wp:cNvGraphicFramePr>
+                <a:graphic xmlns:a="http://schemas.openxmlformats.org/drawingml/2006/main">
+                  <a:graphicData uri="http://schemas.microsoft.com/office/word/2010/wordprocessingShape">
+                    <wps:wsp>
+                      <wps:cNvSpPr>
+                        <a:spLocks noChangeArrowheads="1"/>
+                      </wps:cNvSpPr>
+                      <wps:spPr bwMode="auto">
+                        <a:xfrm>
+                          <a:off x="0" y="0"/>
+                          <a:ext cx="1857375" cy="10822675"/>
+                        </a:xfrm>
+                        <a:prstGeom prst="rect">
+                          <a:avLst/>
+                        </a:prstGeom>
+                        <a:solidFill>
+                          <a:srgbClr val="5A5A5A"/>
+                        </a:solidFill>
+                        <a:ln w="38100">
+                          <a:solidFill>
+                            <a:srgbClr val="5A5A5A"/>
+                          </a:solidFill>
+                          <a:miter lim="800000"/>
+                          <a:headEnd/>
+                          <a:tailEnd/>
+                        </a:ln>
+                        <a:effectLst/>
+                      </wps:spPr>
+                      <wps:bodyPr rot="0" vert="horz" wrap="square" lIns="91440" tIns="45720" rIns="91440" bIns="45720" anchor="t" anchorCtr="0" upright="1">
+                        <a:noAutofit/>
+                      </wps:bodyPr>
+                    </wps:wsp>
+                  </a:graphicData>
+                </a:graphic>
+                <wp14:sizeRelH relativeFrom="margin">
+                  <wp14:pctWidth>0</wp14:pctWidth>
+                </wp14:sizeRelH>
+                <wp14:sizeRelV relativeFrom="margin">
+                  <wp14:pctHeight>0</wp14:pctHeight>
+                </wp14:sizeRelV>
+              </wp:anchor>
+            </w:drawing>
+          </mc:Choice>
+          <mc:Fallback>
+            <w:pict>
+              <v:rect w14:anchorId="409D0C8E" id="Rectangle 9" o:spid="_x0000_s1026" style="position:absolute;margin-left:-69.85pt;margin-top:-64.85pt;width:146.25pt;height:852.2pt;z-index:-251621889;visibility:visible;mso-wrap-style:square;mso-width-percent:0;mso-height-percent:0;mso-wrap-distance-left:9pt;mso-wrap-distance-top:0;mso-wrap-distance-right:9pt;mso-wrap-distance-bottom:0;mso-position-horizontal:absolute;mso-position-horizontal-relative:text;mso-position-vertical:absolute;mso-position-vertical-relative:text;mso-width-percent:0;mso-height-percent:0;mso-width-relative:margin;mso-height-relative:margin;v-text-anchor:top" o:gfxdata="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" fillcolor="#5a5a5a" strokecolor="#5a5a5a" strokeweight="3pt"/>
+            </w:pict>
+          </mc:Fallback>
+        </mc:AlternateContent>
+      </w:r>
+      <w:r>
+        <w:rPr>
+          <w:noProof/>
+          <w:lang w:eastAsia="en-CA"/>
+        </w:rPr>
+        <mc:AlternateContent>
+          <mc:Choice Requires="wps">
+            <w:drawing>
+              <wp:anchor distT="0" distB="0" distL="114300" distR="114300" simplePos="0" relativeHeight="251694080" behindDoc="1" locked="0" layoutInCell="1" allowOverlap="1" wp14:anchorId="3F5450F3" wp14:editId="20B242E3">
+                <wp:simplePos x="0" y="0"/>
+                <wp:positionH relativeFrom="column">
+                  <wp:posOffset>982961</wp:posOffset>
+                </wp:positionH>
+                <wp:positionV relativeFrom="paragraph">
+                  <wp:posOffset>-823908</wp:posOffset>
+                </wp:positionV>
+                <wp:extent cx="6228715" cy="10754436"/>
+                <wp:effectExtent l="0" t="0" r="19685" b="46990"/>
+                <wp:wrapNone/>
+                <wp:docPr id="1" name="Rectangle 9"/>
+                <wp:cNvGraphicFramePr>
+                  <a:graphicFrameLocks xmlns:a="http://schemas.openxmlformats.org/drawingml/2006/main"/>
+                </wp:cNvGraphicFramePr>
+                <a:graphic xmlns:a="http://schemas.openxmlformats.org/drawingml/2006/main">
+                  <a:graphicData uri="http://schemas.microsoft.com/office/word/2010/wordprocessingShape">
+                    <wps:wsp>
+                      <wps:cNvSpPr>
+                        <a:spLocks noChangeArrowheads="1"/>
+                      </wps:cNvSpPr>
+                      <wps:spPr bwMode="auto">
+                        <a:xfrm>
+                          <a:off x="0" y="0"/>
+                          <a:ext cx="6228715" cy="10754436"/>
+                        </a:xfrm>
+                        <a:prstGeom prst="rect">
+                          <a:avLst/>
+                        </a:prstGeom>
+                        <a:solidFill>
+                          <a:schemeClr val="accent4">
+                            <a:lumMod val="20000"/>
+                            <a:lumOff val="80000"/>
+                          </a:schemeClr>
+                        </a:solidFill>
+                        <a:ln w="38100">
+                          <a:noFill/>
+                          <a:miter lim="800000"/>
+                          <a:headEnd/>
+                          <a:tailEnd/>
+                        </a:ln>
+                        <a:effectLst>
+                          <a:outerShdw dist="28398" dir="3806097" algn="ctr" rotWithShape="0">
+                            <a:srgbClr val="375623">
+                              <a:alpha val="50000"/>
+                            </a:srgbClr>
+                          </a:outerShdw>
+                        </a:effectLst>
+                      </wps:spPr>
+                      <wps:bodyPr rot="0" vert="horz" wrap="square" lIns="91440" tIns="45720" rIns="91440" bIns="45720" anchor="t" anchorCtr="0" upright="1">
+                        <a:noAutofit/>
+                      </wps:bodyPr>
+                    </wps:wsp>
+                  </a:graphicData>
+                </a:graphic>
+                <wp14:sizeRelH relativeFrom="margin">
+                  <wp14:pctWidth>0</wp14:pctWidth>
+                </wp14:sizeRelH>
+                <wp14:sizeRelV relativeFrom="margin">
+                  <wp14:pctHeight>0</wp14:pctHeight>
+                </wp14:sizeRelV>
+              </wp:anchor>
+            </w:drawing>
+          </mc:Choice>
+          <mc:Fallback>
+            <w:pict>
+              <v:rect w14:anchorId="0B899952" id="Rectangle 9" o:spid="_x0000_s1026" style="position:absolute;margin-left:77.4pt;margin-top:-64.85pt;width:490.45pt;height:846.8pt;z-index:-251622400;visibility:visible;mso-wrap-style:square;mso-width-percent:0;mso-height-percent:0;mso-wrap-distance-left:9pt;mso-wrap-distance-top:0;mso-wrap-distance-right:9pt;mso-wrap-distance-bottom:0;mso-position-horizontal:absolute;mso-position-horizontal-relative:text;mso-position-vertical:absolute;mso-position-vertical-relative:text;mso-width-percent:0;mso-height-percent:0;mso-width-relative:margin;mso-height-relative:margin;v-text-anchor:top" o:gfxdata="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" fillcolor="#fff2cc [663]" stroked="f" strokeweight="3pt">
+                <v:shadow on="t" color="#375623" opacity=".5" offset="1pt"/>
+              </v:rect>
+            </w:pict>
+          </mc:Fallback>
+        </mc:AlternateContent>
+      </w:r>
+      <w:r>
+        <w:rPr>
+          <w:noProof/>
+          <w:lang w:eastAsia="en-CA"/>
+        </w:rPr>
+        <mc:AlternateContent>
+          <mc:Choice Requires="wps">
+            <w:drawing>
               <wp:anchor distT="0" distB="0" distL="114300" distR="114300" simplePos="0" relativeHeight="251696639" behindDoc="0" locked="0" layoutInCell="1" allowOverlap="1">
                 <wp:simplePos x="0" y="0"/>
                 <wp:positionH relativeFrom="column">
@@ -199,159 +352,21 @@
           </mc:Fallback>
         </mc:AlternateContent>
       </w:r>
-      <w:r>
-        <w:rPr>
-          <w:noProof/>
-          <w:lang w:eastAsia="en-CA"/>
-        </w:rPr>
-        <mc:AlternateContent>
-          <mc:Choice Requires="wps">
-            <w:drawing>
-              <wp:anchor distT="0" distB="0" distL="114300" distR="114300" simplePos="0" relativeHeight="251694591" behindDoc="1" locked="0" layoutInCell="1" allowOverlap="1">
-                <wp:simplePos x="0" y="0"/>
-                <wp:positionH relativeFrom="column">
-                  <wp:posOffset>-881380</wp:posOffset>
-                </wp:positionH>
-                <wp:positionV relativeFrom="paragraph">
-                  <wp:posOffset>-819785</wp:posOffset>
-                </wp:positionV>
-                <wp:extent cx="1857375" cy="10111105"/>
-                <wp:effectExtent l="19050" t="19050" r="19050" b="23495"/>
-                <wp:wrapNone/>
-                <wp:docPr id="20" name="Rectangle 9"/>
-                <wp:cNvGraphicFramePr>
-                  <a:graphicFrameLocks xmlns:a="http://schemas.openxmlformats.org/drawingml/2006/main"/>
-                </wp:cNvGraphicFramePr>
-                <a:graphic xmlns:a="http://schemas.openxmlformats.org/drawingml/2006/main">
-                  <a:graphicData uri="http://schemas.microsoft.com/office/word/2010/wordprocessingShape">
-                    <wps:wsp>
-                      <wps:cNvSpPr>
-                        <a:spLocks noChangeArrowheads="1"/>
-                      </wps:cNvSpPr>
-                      <wps:spPr bwMode="auto">
-                        <a:xfrm>
-                          <a:off x="0" y="0"/>
-                          <a:ext cx="1857375" cy="10111105"/>
-                        </a:xfrm>
-                        <a:prstGeom prst="rect">
-                          <a:avLst/>
-                        </a:prstGeom>
-                        <a:solidFill>
-                          <a:srgbClr val="5A5A5A"/>
-                        </a:solidFill>
-                        <a:ln w="38100">
-                          <a:solidFill>
-                            <a:srgbClr val="5A5A5A"/>
-                          </a:solidFill>
-                          <a:miter lim="800000"/>
-                          <a:headEnd/>
-                          <a:tailEnd/>
-                        </a:ln>
-                        <a:effectLst/>
-                      </wps:spPr>
-                      <wps:bodyPr rot="0" vert="horz" wrap="square" lIns="91440" tIns="45720" rIns="91440" bIns="45720" anchor="t" anchorCtr="0" upright="1">
-                        <a:noAutofit/>
-                      </wps:bodyPr>
-                    </wps:wsp>
-                  </a:graphicData>
-                </a:graphic>
-                <wp14:sizeRelH relativeFrom="margin">
-                  <wp14:pctWidth>0</wp14:pctWidth>
-                </wp14:sizeRelH>
-                <wp14:sizeRelV relativeFrom="margin">
-                  <wp14:pctHeight>0</wp14:pctHeight>
-                </wp14:sizeRelV>
-              </wp:anchor>
-            </w:drawing>
-          </mc:Choice>
-          <mc:Fallback>
-            <w:pict>
-              <v:rect w14:anchorId="6A699A7E" id="Rectangle 9" o:spid="_x0000_s1026" style="position:absolute;margin-left:-69.4pt;margin-top:-64.55pt;width:146.25pt;height:796.15pt;z-index:-251621889;visibility:visible;mso-wrap-style:square;mso-width-percent:0;mso-height-percent:0;mso-wrap-distance-left:9pt;mso-wrap-distance-top:0;mso-wrap-distance-right:9pt;mso-wrap-distance-bottom:0;mso-position-horizontal:absolute;mso-position-horizontal-relative:text;mso-position-vertical:absolute;mso-position-vertical-relative:text;mso-width-percent:0;mso-height-percent:0;mso-width-relative:margin;mso-height-relative:margin;v-text-anchor:top" o:gfxdata="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" fillcolor="#5a5a5a" strokecolor="#5a5a5a" strokeweight="3pt"/>
-            </w:pict>
-          </mc:Fallback>
-        </mc:AlternateContent>
-      </w:r>
-      <w:r>
-        <w:rPr>
-          <w:noProof/>
-          <w:lang w:eastAsia="en-CA"/>
-        </w:rPr>
-        <mc:AlternateContent>
-          <mc:Choice Requires="wps">
-            <w:drawing>
-              <wp:anchor distT="0" distB="0" distL="114300" distR="114300" simplePos="0" relativeHeight="251694080" behindDoc="1" locked="0" layoutInCell="1" allowOverlap="1" wp14:anchorId="3F5450F3" wp14:editId="20B242E3">
-                <wp:simplePos x="0" y="0"/>
-                <wp:positionH relativeFrom="column">
-                  <wp:posOffset>980233</wp:posOffset>
-                </wp:positionH>
-                <wp:positionV relativeFrom="paragraph">
-                  <wp:posOffset>-819785</wp:posOffset>
-                </wp:positionV>
-                <wp:extent cx="6229158" cy="10058400"/>
-                <wp:effectExtent l="0" t="0" r="19685" b="38100"/>
-                <wp:wrapNone/>
-                <wp:docPr id="1" name="Rectangle 9"/>
-                <wp:cNvGraphicFramePr>
-                  <a:graphicFrameLocks xmlns:a="http://schemas.openxmlformats.org/drawingml/2006/main"/>
-                </wp:cNvGraphicFramePr>
-                <a:graphic xmlns:a="http://schemas.openxmlformats.org/drawingml/2006/main">
-                  <a:graphicData uri="http://schemas.microsoft.com/office/word/2010/wordprocessingShape">
-                    <wps:wsp>
-                      <wps:cNvSpPr>
-                        <a:spLocks noChangeArrowheads="1"/>
-                      </wps:cNvSpPr>
-                      <wps:spPr bwMode="auto">
-                        <a:xfrm>
-                          <a:off x="0" y="0"/>
-                          <a:ext cx="6229158" cy="10058400"/>
-                        </a:xfrm>
-                        <a:prstGeom prst="rect">
-                          <a:avLst/>
-                        </a:prstGeom>
-                        <a:solidFill>
-                          <a:schemeClr val="accent4">
-                            <a:lumMod val="20000"/>
-                            <a:lumOff val="80000"/>
-                          </a:schemeClr>
-                        </a:solidFill>
-                        <a:ln w="38100">
-                          <a:noFill/>
-                          <a:miter lim="800000"/>
-                          <a:headEnd/>
-                          <a:tailEnd/>
-                        </a:ln>
-                        <a:effectLst>
-                          <a:outerShdw dist="28398" dir="3806097" algn="ctr" rotWithShape="0">
-                            <a:srgbClr val="375623">
-                              <a:alpha val="50000"/>
-                            </a:srgbClr>
-                          </a:outerShdw>
-                        </a:effectLst>
-                      </wps:spPr>
-                      <wps:bodyPr rot="0" vert="horz" wrap="square" lIns="91440" tIns="45720" rIns="91440" bIns="45720" anchor="t" anchorCtr="0" upright="1">
-                        <a:noAutofit/>
-                      </wps:bodyPr>
-                    </wps:wsp>
-                  </a:graphicData>
-                </a:graphic>
-                <wp14:sizeRelH relativeFrom="margin">
-                  <wp14:pctWidth>0</wp14:pctWidth>
-                </wp14:sizeRelH>
-                <wp14:sizeRelV relativeFrom="margin">
-                  <wp14:pctHeight>0</wp14:pctHeight>
-                </wp14:sizeRelV>
-              </wp:anchor>
-            </w:drawing>
-          </mc:Choice>
-          <mc:Fallback>
-            <w:pict>
-              <v:rect w14:anchorId="3047B145" id="Rectangle 9" o:spid="_x0000_s1026" style="position:absolute;margin-left:77.2pt;margin-top:-64.55pt;width:490.5pt;height:11in;z-index:-251622400;visibility:visible;mso-wrap-style:square;mso-width-percent:0;mso-height-percent:0;mso-wrap-distance-left:9pt;mso-wrap-distance-top:0;mso-wrap-distance-right:9pt;mso-wrap-distance-bottom:0;mso-position-horizontal:absolute;mso-position-horizontal-relative:text;mso-position-vertical:absolute;mso-position-vertical-relative:text;mso-width-percent:0;mso-height-percent:0;mso-width-relative:margin;mso-height-relative:margin;v-text-anchor:top" o:gfxdata="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" fillcolor="#fff2cc [663]" stroked="f" strokeweight="3pt">
-                <v:shadow on="t" color="#375623" opacity=".5" offset="1pt"/>
-              </v:rect>
-            </w:pict>
-          </mc:Fallback>
-        </mc:AlternateContent>
-      </w:r>
+    </w:p>
+    <w:p>
+      <w:pPr>
+        <w:spacing w:after="0"/>
+      </w:pPr>
+    </w:p>
+    <w:p>
+      <w:pPr>
+        <w:spacing w:after="0"/>
+      </w:pPr>
+    </w:p>
+    <w:p>
+      <w:pPr>
+        <w:spacing w:after="0"/>
+      </w:pPr>
     </w:p>
     <w:p>
       <w:pPr>
@@ -394,12 +409,12 @@
               <wp:anchor distT="45720" distB="45720" distL="114300" distR="114300" simplePos="0" relativeHeight="251688960" behindDoc="0" locked="0" layoutInCell="1" allowOverlap="1" wp14:anchorId="298419A8" wp14:editId="4BD8FEB9">
                 <wp:simplePos x="0" y="0"/>
                 <wp:positionH relativeFrom="column">
-                  <wp:posOffset>1035050</wp:posOffset>
+                  <wp:posOffset>982961</wp:posOffset>
                 </wp:positionH>
                 <wp:positionV relativeFrom="page">
-                  <wp:posOffset>2085340</wp:posOffset>
+                  <wp:posOffset>2538484</wp:posOffset>
                 </wp:positionV>
-                <wp:extent cx="5842635" cy="2707005"/>
+                <wp:extent cx="5637919" cy="2707005"/>
                 <wp:effectExtent l="0" t="0" r="0" b="0"/>
                 <wp:wrapSquare wrapText="bothSides"/>
                 <wp:docPr id="21" name="Text Box 2"/>
@@ -415,7 +430,7 @@
                       <wps:spPr bwMode="auto">
                         <a:xfrm>
                           <a:off x="0" y="0"/>
-                          <a:ext cx="5842635" cy="2707005"/>
+                          <a:ext cx="5637919" cy="2707005"/>
                         </a:xfrm>
                         <a:prstGeom prst="rect">
                           <a:avLst/>
@@ -472,6 +487,7 @@
                                 <w:szCs w:val="40"/>
                               </w:rPr>
                             </w:pPr>
+                            <w:proofErr w:type="spellStart"/>
                             <w:r>
                               <w:rPr>
                                 <w:rFonts w:ascii="GeosansLight" w:hAnsi="GeosansLight"/>
@@ -497,7 +513,17 @@
                                 <w:sz w:val="44"/>
                                 <w:szCs w:val="40"/>
                               </w:rPr>
-                              <w:t>ia Beacon</w:t>
+                              <w:t>ia</w:t>
+                            </w:r>
+                            <w:proofErr w:type="spellEnd"/>
+                            <w:r>
+                              <w:rPr>
+                                <w:rFonts w:ascii="GeosansLight" w:hAnsi="GeosansLight"/>
+                                <w:b/>
+                                <w:sz w:val="44"/>
+                                <w:szCs w:val="40"/>
+                              </w:rPr>
+                              <w:t xml:space="preserve"> Beacon</w:t>
                             </w:r>
                           </w:p>
                           <w:p>
@@ -586,7 +612,7 @@
                 <v:stroke joinstyle="miter"/>
                 <v:path gradientshapeok="t" o:connecttype="rect"/>
               </v:shapetype>
-              <v:shape id="Text Box 2" o:spid="_x0000_s1027" type="#_x0000_t202" style="position:absolute;margin-left:81.5pt;margin-top:164.2pt;width:460.05pt;height:213.15pt;z-index:251688960;visibility:visible;mso-wrap-style:square;mso-width-percent:0;mso-height-percent:0;mso-wrap-distance-left:9pt;mso-wrap-distance-top:3.6pt;mso-wrap-distance-right:9pt;mso-wrap-distance-bottom:3.6pt;mso-position-horizontal:absolute;mso-position-horizontal-relative:text;mso-position-vertical:absolute;mso-position-vertical-relative:page;mso-width-percent:0;mso-height-percent:0;mso-width-relative:margin;mso-height-relative:margin;v-text-anchor:top" o:gfxdata="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" filled="f" stroked="f">
+              <v:shape id="Text Box 2" o:spid="_x0000_s1027" type="#_x0000_t202" style="position:absolute;margin-left:77.4pt;margin-top:199.9pt;width:443.95pt;height:213.15pt;z-index:251688960;visibility:visible;mso-wrap-style:square;mso-width-percent:0;mso-height-percent:0;mso-wrap-distance-left:9pt;mso-wrap-distance-top:3.6pt;mso-wrap-distance-right:9pt;mso-wrap-distance-bottom:3.6pt;mso-position-horizontal:absolute;mso-position-horizontal-relative:text;mso-position-vertical:absolute;mso-position-vertical-relative:page;mso-width-percent:0;mso-height-percent:0;mso-width-relative:margin;mso-height-relative:margin;v-text-anchor:top" o:gfxdata="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" filled="f" stroked="f">
                 <v:textbox>
                   <w:txbxContent>
                     <w:p>
@@ -631,6 +657,7 @@
                           <w:szCs w:val="40"/>
                         </w:rPr>
                       </w:pPr>
+                      <w:proofErr w:type="spellStart"/>
                       <w:r>
                         <w:rPr>
                           <w:rFonts w:ascii="GeosansLight" w:hAnsi="GeosansLight"/>
@@ -649,8 +676,6 @@
                         </w:rPr>
                         <w:t>e</w:t>
                       </w:r>
-                      <w:bookmarkStart w:id="1" w:name="_GoBack"/>
-                      <w:bookmarkEnd w:id="1"/>
                       <w:r>
                         <w:rPr>
                           <w:rFonts w:ascii="GeosansLight" w:hAnsi="GeosansLight"/>
@@ -658,7 +683,17 @@
                           <w:sz w:val="44"/>
                           <w:szCs w:val="40"/>
                         </w:rPr>
-                        <w:t>ia Beacon</w:t>
+                        <w:t>ia</w:t>
+                      </w:r>
+                      <w:proofErr w:type="spellEnd"/>
+                      <w:r>
+                        <w:rPr>
+                          <w:rFonts w:ascii="GeosansLight" w:hAnsi="GeosansLight"/>
+                          <w:b/>
+                          <w:sz w:val="44"/>
+                          <w:szCs w:val="40"/>
+                        </w:rPr>
+                        <w:t xml:space="preserve"> Beacon</w:t>
                       </w:r>
                     </w:p>
                     <w:p>
@@ -768,13 +803,13 @@
               <wp:anchor distT="0" distB="0" distL="114300" distR="114300" simplePos="0" relativeHeight="251689984" behindDoc="0" locked="0" layoutInCell="1" allowOverlap="1">
                 <wp:simplePos x="0" y="0"/>
                 <wp:positionH relativeFrom="column">
-                  <wp:posOffset>2343785</wp:posOffset>
+                  <wp:posOffset>2199031</wp:posOffset>
                 </wp:positionH>
                 <wp:positionV relativeFrom="paragraph">
-                  <wp:posOffset>156210</wp:posOffset>
+                  <wp:posOffset>66429</wp:posOffset>
                 </wp:positionV>
-                <wp:extent cx="3156585" cy="0"/>
-                <wp:effectExtent l="0" t="0" r="24765" b="19050"/>
+                <wp:extent cx="3045984" cy="0"/>
+                <wp:effectExtent l="0" t="0" r="21590" b="19050"/>
                 <wp:wrapNone/>
                 <wp:docPr id="22" name="Straight Connector 22"/>
                 <wp:cNvGraphicFramePr/>
@@ -785,7 +820,7 @@
                       <wps:spPr>
                         <a:xfrm>
                           <a:off x="0" y="0"/>
-                          <a:ext cx="3156585" cy="0"/>
+                          <a:ext cx="3045984" cy="0"/>
                         </a:xfrm>
                         <a:prstGeom prst="line">
                           <a:avLst/>
@@ -828,7 +863,7 @@
           </mc:Choice>
           <mc:Fallback>
             <w:pict>
-              <v:line w14:anchorId="62536B3C" id="Straight Connector 22" o:spid="_x0000_s1026" style="position:absolute;z-index:251689984;visibility:visible;mso-wrap-style:square;mso-width-percent:0;mso-height-percent:0;mso-wrap-distance-left:9pt;mso-wrap-distance-top:0;mso-wrap-distance-right:9pt;mso-wrap-distance-bottom:0;mso-position-horizontal:absolute;mso-position-horizontal-relative:text;mso-position-vertical:absolute;mso-position-vertical-relative:text;mso-width-percent:0;mso-height-percent:0;mso-width-relative:margin;mso-height-relative:margin" from="184.55pt,12.3pt" to="433.1pt,12.3pt" o:gfxdata="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" strokecolor="#5a5a5a [2109]" strokeweight="1pt">
+              <v:line w14:anchorId="19F8335F" id="Straight Connector 22" o:spid="_x0000_s1026" style="position:absolute;z-index:251689984;visibility:visible;mso-wrap-style:square;mso-width-percent:0;mso-height-percent:0;mso-wrap-distance-left:9pt;mso-wrap-distance-top:0;mso-wrap-distance-right:9pt;mso-wrap-distance-bottom:0;mso-position-horizontal:absolute;mso-position-horizontal-relative:text;mso-position-vertical:absolute;mso-position-vertical-relative:text;mso-width-percent:0;mso-height-percent:0;mso-width-relative:margin;mso-height-relative:margin" from="173.15pt,5.25pt" to="413pt,5.25pt" o:gfxdata="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" strokecolor="#5a5a5a [2109]" strokeweight="1pt">
                 <v:stroke joinstyle="miter"/>
               </v:line>
             </w:pict>
@@ -874,6 +909,7 @@
     <w:p>
       <w:pPr>
         <w:spacing w:after="0"/>
+        <w:jc w:val="right"/>
       </w:pPr>
     </w:p>
     <w:p>
@@ -889,7 +925,6 @@
     <w:p>
       <w:pPr>
         <w:spacing w:after="0"/>
-        <w:jc w:val="right"/>
       </w:pPr>
     </w:p>
     <w:p>
@@ -910,16 +945,39 @@
     <w:p>
       <w:pPr>
         <w:spacing w:after="0"/>
+        <w:rPr>
+          <w:rFonts w:ascii="Times New Roman" w:hAnsi="Times New Roman" w:cs="Times New Roman"/>
+          <w:bCs/>
+        </w:rPr>
       </w:pPr>
     </w:p>
     <w:p>
       <w:pPr>
         <w:spacing w:after="0"/>
+        <w:rPr>
+          <w:rFonts w:ascii="Times New Roman" w:hAnsi="Times New Roman" w:cs="Times New Roman"/>
+          <w:bCs/>
+        </w:rPr>
       </w:pPr>
     </w:p>
     <w:p>
       <w:pPr>
         <w:spacing w:after="0"/>
+        <w:ind w:left="-1134"/>
+        <w:rPr>
+          <w:rFonts w:ascii="Times New Roman" w:hAnsi="Times New Roman" w:cs="Times New Roman"/>
+          <w:bCs/>
+        </w:rPr>
+      </w:pPr>
+    </w:p>
+    <w:p>
+      <w:pPr>
+        <w:spacing w:after="0"/>
+        <w:ind w:left="-1134"/>
+        <w:rPr>
+          <w:rFonts w:ascii="Times New Roman" w:hAnsi="Times New Roman" w:cs="Times New Roman"/>
+          <w:bCs/>
+        </w:rPr>
       </w:pPr>
       <w:r>
         <w:rPr>
@@ -935,7 +993,7 @@
                   <wp:posOffset>-871855</wp:posOffset>
                 </wp:positionH>
                 <wp:positionV relativeFrom="paragraph">
-                  <wp:posOffset>275590</wp:posOffset>
+                  <wp:posOffset>199077</wp:posOffset>
                 </wp:positionV>
                 <wp:extent cx="5081905" cy="3778250"/>
                 <wp:effectExtent l="0" t="0" r="0" b="0"/>
@@ -999,6 +1057,7 @@
                                       <w:szCs w:val="32"/>
                                     </w:rPr>
                                   </w:pPr>
+                                  <w:bookmarkStart w:id="0" w:name="_GoBack"/>
                                   <w:r>
                                     <w:rPr>
                                       <w:rFonts w:ascii="GeosansLight" w:hAnsi="GeosansLight"/>
@@ -1041,8 +1100,6 @@
                                     </w:rPr>
                                     <w:t>C</w:t>
                                   </w:r>
-                                  <w:bookmarkStart w:id="0" w:name="_GoBack"/>
-                                  <w:bookmarkEnd w:id="0"/>
                                   <w:r>
                                     <w:rPr>
                                       <w:rFonts w:ascii="GeosansLight" w:hAnsi="GeosansLight"/>
@@ -1113,8 +1170,18 @@
                                       <w:sz w:val="32"/>
                                       <w:szCs w:val="32"/>
                                     </w:rPr>
-                                    <w:t>Scott Checko</w:t>
+                                    <w:t xml:space="preserve">Scott </w:t>
                                   </w:r>
+                                  <w:proofErr w:type="spellStart"/>
+                                  <w:r>
+                                    <w:rPr>
+                                      <w:rFonts w:ascii="GeosansLight" w:hAnsi="GeosansLight"/>
+                                      <w:sz w:val="32"/>
+                                      <w:szCs w:val="32"/>
+                                    </w:rPr>
+                                    <w:t>Checko</w:t>
+                                  </w:r>
+                                  <w:proofErr w:type="spellEnd"/>
                                   <w:r>
                                     <w:rPr>
                                       <w:rFonts w:ascii="GeosansLight" w:hAnsi="GeosansLight"/>
@@ -1363,8 +1430,18 @@
                                       <w:sz w:val="32"/>
                                       <w:szCs w:val="32"/>
                                     </w:rPr>
-                                    <w:t>Dr. Craig Scratchley</w:t>
+                                    <w:t xml:space="preserve">Dr. Craig </w:t>
                                   </w:r>
+                                  <w:proofErr w:type="spellStart"/>
+                                  <w:r>
+                                    <w:rPr>
+                                      <w:rFonts w:ascii="GeosansLight" w:hAnsi="GeosansLight"/>
+                                      <w:sz w:val="32"/>
+                                      <w:szCs w:val="32"/>
+                                    </w:rPr>
+                                    <w:t>Scratchley</w:t>
+                                  </w:r>
+                                  <w:proofErr w:type="spellEnd"/>
                                   <w:r>
                                     <w:rPr>
                                       <w:rFonts w:ascii="GeosansLight" w:hAnsi="GeosansLight"/>
@@ -1399,8 +1476,18 @@
                                       <w:sz w:val="32"/>
                                       <w:szCs w:val="32"/>
                                     </w:rPr>
-                                    <w:t>Dr. Andrew Rawicz</w:t>
+                                    <w:t xml:space="preserve">Dr. Andrew </w:t>
                                   </w:r>
+                                  <w:proofErr w:type="spellStart"/>
+                                  <w:r>
+                                    <w:rPr>
+                                      <w:rFonts w:ascii="GeosansLight" w:hAnsi="GeosansLight"/>
+                                      <w:sz w:val="32"/>
+                                      <w:szCs w:val="32"/>
+                                    </w:rPr>
+                                    <w:t>Rawicz</w:t>
+                                  </w:r>
+                                  <w:proofErr w:type="spellEnd"/>
                                 </w:p>
                                 <w:p>
                                   <w:pPr>
@@ -1527,6 +1614,7 @@
                                 </w:p>
                               </w:tc>
                             </w:tr>
+                            <w:bookmarkEnd w:id="0"/>
                           </w:tbl>
                           <w:p/>
                         </w:txbxContent>
@@ -1551,11 +1639,7 @@
           </mc:Choice>
           <mc:Fallback>
             <w:pict>
-              <v:shapetype id="_x0000_t202" coordsize="21600,21600" o:spt="202" path="m,l,21600r21600,l21600,xe">
-                <v:stroke joinstyle="miter"/>
-                <v:path gradientshapeok="t" o:connecttype="rect"/>
-              </v:shapetype>
-              <v:shape id="Text Box 6" o:spid="_x0000_s1028" type="#_x0000_t202" style="position:absolute;margin-left:-68.65pt;margin-top:21.7pt;width:400.15pt;height:297.5pt;z-index:251695615;visibility:visible;mso-wrap-style:square;mso-width-percent:0;mso-height-percent:0;mso-wrap-distance-left:9pt;mso-wrap-distance-top:0;mso-wrap-distance-right:9pt;mso-wrap-distance-bottom:0;mso-position-horizontal:absolute;mso-position-horizontal-relative:text;mso-position-vertical:absolute;mso-position-vertical-relative:text;mso-width-percent:0;mso-height-percent:0;mso-width-relative:margin;mso-height-relative:margin;v-text-anchor:top" o:gfxdata="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" filled="f" stroked="f" strokeweight=".5pt">
+              <v:shape id="Text Box 6" o:spid="_x0000_s1028" type="#_x0000_t202" style="position:absolute;left:0;text-align:left;margin-left:-68.65pt;margin-top:15.7pt;width:400.15pt;height:297.5pt;z-index:251695615;visibility:visible;mso-wrap-style:square;mso-width-percent:0;mso-height-percent:0;mso-wrap-distance-left:9pt;mso-wrap-distance-top:0;mso-wrap-distance-right:9pt;mso-wrap-distance-bottom:0;mso-position-horizontal:absolute;mso-position-horizontal-relative:text;mso-position-vertical:absolute;mso-position-vertical-relative:text;mso-width-percent:0;mso-height-percent:0;mso-width-relative:margin;mso-height-relative:margin;v-text-anchor:top" o:gfxdata="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" filled="f" stroked="f" strokeweight=".5pt">
                 <v:textbox>
                   <w:txbxContent>
                     <w:tbl>
@@ -1596,6 +1680,7 @@
                                 <w:szCs w:val="32"/>
                               </w:rPr>
                             </w:pPr>
+                            <w:bookmarkStart w:id="1" w:name="_GoBack"/>
                             <w:r>
                               <w:rPr>
                                 <w:rFonts w:ascii="GeosansLight" w:hAnsi="GeosansLight"/>
@@ -1638,8 +1723,6 @@
                               </w:rPr>
                               <w:t>C</w:t>
                             </w:r>
-                            <w:bookmarkStart w:id="1" w:name="_GoBack"/>
-                            <w:bookmarkEnd w:id="1"/>
                             <w:r>
                               <w:rPr>
                                 <w:rFonts w:ascii="GeosansLight" w:hAnsi="GeosansLight"/>
@@ -1710,8 +1793,18 @@
                                 <w:sz w:val="32"/>
                                 <w:szCs w:val="32"/>
                               </w:rPr>
-                              <w:t>Scott Checko</w:t>
+                              <w:t xml:space="preserve">Scott </w:t>
                             </w:r>
+                            <w:proofErr w:type="spellStart"/>
+                            <w:r>
+                              <w:rPr>
+                                <w:rFonts w:ascii="GeosansLight" w:hAnsi="GeosansLight"/>
+                                <w:sz w:val="32"/>
+                                <w:szCs w:val="32"/>
+                              </w:rPr>
+                              <w:t>Checko</w:t>
+                            </w:r>
+                            <w:proofErr w:type="spellEnd"/>
                             <w:r>
                               <w:rPr>
                                 <w:rFonts w:ascii="GeosansLight" w:hAnsi="GeosansLight"/>
@@ -1960,8 +2053,18 @@
                                 <w:sz w:val="32"/>
                                 <w:szCs w:val="32"/>
                               </w:rPr>
-                              <w:t>Dr. Craig Scratchley</w:t>
+                              <w:t xml:space="preserve">Dr. Craig </w:t>
                             </w:r>
+                            <w:proofErr w:type="spellStart"/>
+                            <w:r>
+                              <w:rPr>
+                                <w:rFonts w:ascii="GeosansLight" w:hAnsi="GeosansLight"/>
+                                <w:sz w:val="32"/>
+                                <w:szCs w:val="32"/>
+                              </w:rPr>
+                              <w:t>Scratchley</w:t>
+                            </w:r>
+                            <w:proofErr w:type="spellEnd"/>
                             <w:r>
                               <w:rPr>
                                 <w:rFonts w:ascii="GeosansLight" w:hAnsi="GeosansLight"/>
@@ -1996,8 +2099,18 @@
                                 <w:sz w:val="32"/>
                                 <w:szCs w:val="32"/>
                               </w:rPr>
-                              <w:t>Dr. Andrew Rawicz</w:t>
+                              <w:t xml:space="preserve">Dr. Andrew </w:t>
                             </w:r>
+                            <w:proofErr w:type="spellStart"/>
+                            <w:r>
+                              <w:rPr>
+                                <w:rFonts w:ascii="GeosansLight" w:hAnsi="GeosansLight"/>
+                                <w:sz w:val="32"/>
+                                <w:szCs w:val="32"/>
+                              </w:rPr>
+                              <w:t>Rawicz</w:t>
+                            </w:r>
+                            <w:proofErr w:type="spellEnd"/>
                           </w:p>
                           <w:p>
                             <w:pPr>
@@ -2124,6 +2237,7 @@
                           </w:p>
                         </w:tc>
                       </w:tr>
+                      <w:bookmarkEnd w:id="1"/>
                     </w:tbl>
                     <w:p/>
                   </w:txbxContent>
@@ -2137,44 +2251,6 @@
     <w:p>
       <w:pPr>
         <w:spacing w:after="0"/>
-        <w:rPr>
-          <w:rFonts w:ascii="Times New Roman" w:hAnsi="Times New Roman" w:cs="Times New Roman"/>
-          <w:bCs/>
-        </w:rPr>
-      </w:pPr>
-    </w:p>
-    <w:p>
-      <w:pPr>
-        <w:spacing w:after="0"/>
-        <w:rPr>
-          <w:rFonts w:ascii="Times New Roman" w:hAnsi="Times New Roman" w:cs="Times New Roman"/>
-          <w:bCs/>
-        </w:rPr>
-      </w:pPr>
-    </w:p>
-    <w:p>
-      <w:pPr>
-        <w:spacing w:after="0"/>
-        <w:ind w:left="-1134"/>
-        <w:rPr>
-          <w:rFonts w:ascii="Times New Roman" w:hAnsi="Times New Roman" w:cs="Times New Roman"/>
-          <w:bCs/>
-        </w:rPr>
-      </w:pPr>
-    </w:p>
-    <w:p>
-      <w:pPr>
-        <w:spacing w:after="0"/>
-        <w:ind w:left="-1134"/>
-        <w:rPr>
-          <w:rFonts w:ascii="Times New Roman" w:hAnsi="Times New Roman" w:cs="Times New Roman"/>
-          <w:bCs/>
-        </w:rPr>
-      </w:pPr>
-    </w:p>
-    <w:p>
-      <w:pPr>
-        <w:spacing w:after="0"/>
         <w:ind w:left="-1134"/>
         <w:rPr>
           <w:rFonts w:ascii="Times New Roman" w:hAnsi="Times New Roman" w:cs="Times New Roman"/>
@@ -2273,7 +2349,7 @@
     </w:p>
     <w:sectPr>
       <w:headerReference w:type="default" r:id="rId9"/>
-      <w:pgSz w:w="12240" w:h="15840"/>
+      <w:pgSz w:w="11906" w:h="16838" w:code="9"/>
       <w:pgMar w:top="1276" w:right="616" w:bottom="426" w:left="1418" w:header="708" w:footer="708" w:gutter="0"/>
       <w:pgNumType w:start="0"/>
       <w:cols w:space="708"/>
@@ -5060,7 +5136,7 @@
 </file>
 
 <file path=customXml/itemProps1.xml><?xml version="1.0" encoding="utf-8"?>
-<ds:datastoreItem xmlns:ds="http://schemas.openxmlformats.org/officeDocument/2006/customXml" ds:itemID="{193BA0EF-FB34-4FD8-9FE8-E165AA9D98A8}">
+<ds:datastoreItem xmlns:ds="http://schemas.openxmlformats.org/officeDocument/2006/customXml" ds:itemID="{7E78CAB7-BF3A-400C-82E8-FB3DBD5E72E2}">
   <ds:schemaRefs>
     <ds:schemaRef ds:uri="http://schemas.openxmlformats.org/officeDocument/2006/bibliography"/>
   </ds:schemaRefs>

</xml_diff>